<commit_message>
fixed outline level identification issue
</commit_message>
<xml_diff>
--- a/ExamFormat-Sample.docx
+++ b/ExamFormat-Sample.docx
@@ -134,7 +134,6 @@
           <w:numId w:val="5"/>
         </w:numPr>
       </w:pPr>
-      <w:bookmarkStart w:id="0" w:name="_GoBack"/>
       <w:r>
         <w:t>water</w:t>
       </w:r>
@@ -151,7 +150,6 @@
         <w:t>H2O</w:t>
       </w:r>
     </w:p>
-    <w:bookmarkEnd w:id="0"/>
     <w:p>
       <w:pPr>
         <w:pStyle w:val="Question"/>
@@ -285,16 +283,8 @@
           <w:ilvl w:val="2"/>
           <w:numId w:val="5"/>
         </w:numPr>
-        <w:rPr>
-          <w:b/>
-          <w:bCs/>
-        </w:rPr>
-      </w:pPr>
-      <w:r>
-        <w:rPr>
-          <w:b/>
-          <w:bCs/>
-        </w:rPr>
+      </w:pPr>
+      <w:r>
         <w:t>Blue</w:t>
       </w:r>
     </w:p>
@@ -305,18 +295,12 @@
           <w:ilvl w:val="2"/>
           <w:numId w:val="5"/>
         </w:numPr>
-        <w:rPr>
-          <w:b/>
-          <w:bCs/>
-        </w:rPr>
-      </w:pPr>
-      <w:r>
-        <w:rPr>
-          <w:b/>
-          <w:bCs/>
-        </w:rPr>
+      </w:pPr>
+      <w:r>
         <w:t>Solid</w:t>
       </w:r>
+      <w:bookmarkStart w:id="0" w:name="_GoBack"/>
+      <w:bookmarkEnd w:id="0"/>
     </w:p>
     <w:p>
       <w:pPr>
@@ -325,16 +309,8 @@
           <w:ilvl w:val="2"/>
           <w:numId w:val="5"/>
         </w:numPr>
-        <w:rPr>
-          <w:b/>
-          <w:bCs/>
-        </w:rPr>
-      </w:pPr>
-      <w:r>
-        <w:rPr>
-          <w:b/>
-          <w:bCs/>
-        </w:rPr>
+      </w:pPr>
+      <w:r>
         <w:t>Liquid</w:t>
       </w:r>
     </w:p>
@@ -345,16 +321,8 @@
           <w:ilvl w:val="2"/>
           <w:numId w:val="5"/>
         </w:numPr>
-        <w:rPr>
-          <w:b/>
-          <w:bCs/>
-        </w:rPr>
-      </w:pPr>
-      <w:r>
-        <w:rPr>
-          <w:b/>
-          <w:bCs/>
-        </w:rPr>
+      </w:pPr>
+      <w:r>
         <w:t>Gas</w:t>
       </w:r>
     </w:p>

</xml_diff>

<commit_message>
add PageBreak elimination, fix line id reporting in verbose, and made T/F RegEx substitution case insensitive
</commit_message>
<xml_diff>
--- a/ExamFormat-Sample.docx
+++ b/ExamFormat-Sample.docx
@@ -73,7 +73,45 @@
           <w:sz w:val="22"/>
           <w:szCs w:val="22"/>
         </w:rPr>
-        <w:t xml:space="preserve"> Grades Distribution: T/F=0.25, MC=0.5, Essay=1, Matching = 1.5.</w:t>
+        <w:t xml:space="preserve"> Grades Distribution: T/F</w:t>
+      </w:r>
+      <w:r>
+        <w:rPr>
+          <w:i/>
+          <w:iCs/>
+          <w:sz w:val="22"/>
+          <w:szCs w:val="22"/>
+        </w:rPr>
+        <w:t xml:space="preserve"> </w:t>
+      </w:r>
+      <w:bookmarkStart w:id="0" w:name="_GoBack"/>
+      <w:bookmarkEnd w:id="0"/>
+      <w:r>
+        <w:rPr>
+          <w:i/>
+          <w:iCs/>
+          <w:sz w:val="22"/>
+          <w:szCs w:val="22"/>
+        </w:rPr>
+        <w:t>=</w:t>
+      </w:r>
+      <w:r>
+        <w:rPr>
+          <w:i/>
+          <w:iCs/>
+          <w:sz w:val="22"/>
+          <w:szCs w:val="22"/>
+        </w:rPr>
+        <w:t xml:space="preserve"> 0.25, MC = 0.5, Essay = 1, Matching = </w:t>
+      </w:r>
+      <w:r>
+        <w:rPr>
+          <w:i/>
+          <w:iCs/>
+          <w:sz w:val="22"/>
+          <w:szCs w:val="22"/>
+        </w:rPr>
+        <w:t>1.5.</w:t>
       </w:r>
     </w:p>
     <w:p>
@@ -299,8 +337,6 @@
       <w:r>
         <w:t>Solid</w:t>
       </w:r>
-      <w:bookmarkStart w:id="0" w:name="_GoBack"/>
-      <w:bookmarkEnd w:id="0"/>
     </w:p>
     <w:p>
       <w:pPr>

</xml_diff>